<commit_message>
subo el TP de la Unidad de POO
</commit_message>
<xml_diff>
--- a/Introduccion_POO/TP3_POO_Ezequiel_Ventura.docx
+++ b/Introduccion_POO/TP3_POO_Ezequiel_Ventura.docx
@@ -4324,17 +4324,7 @@
                                       <w:sz w:val="28"/>
                                       <w:szCs w:val="28"/>
                                     </w:rPr>
-                                    <w:t>https://github</w:t>
-                                  </w:r>
-                                  <w:r>
-                                    <w:rPr>
-                                      <w:rStyle w:val="Hipervnculo"/>
-                                      <w:b/>
-                                      <w:bCs/>
-                                      <w:sz w:val="28"/>
-                                      <w:szCs w:val="28"/>
-                                    </w:rPr>
-                                    <w:t>.com/equimdq/Programacion2</w:t>
+                                    <w:t>https://github.com/equimdq/Programacion2</w:t>
                                   </w:r>
                                 </w:hyperlink>
                               </w:p>
@@ -4704,17 +4694,7 @@
                                 <w:sz w:val="28"/>
                                 <w:szCs w:val="28"/>
                               </w:rPr>
-                              <w:t>https://github</w:t>
-                            </w:r>
-                            <w:r>
-                              <w:rPr>
-                                <w:rStyle w:val="Hipervnculo"/>
-                                <w:b/>
-                                <w:bCs/>
-                                <w:sz w:val="28"/>
-                                <w:szCs w:val="28"/>
-                              </w:rPr>
-                              <w:t>.com/equimdq/Programacion2</w:t>
+                              <w:t>https://github.com/equimdq/Programacion2</w:t>
                             </w:r>
                           </w:hyperlink>
                         </w:p>
@@ -4755,13 +4735,621 @@
         </w:p>
       </w:sdtContent>
     </w:sdt>
+    <w:sdt>
+      <w:sdtPr>
+        <w:rPr>
+          <w:lang w:val="es-ES"/>
+        </w:rPr>
+        <w:id w:val="-1695837425"/>
+        <w:docPartObj>
+          <w:docPartGallery w:val="Table of Contents"/>
+          <w:docPartUnique/>
+        </w:docPartObj>
+      </w:sdtPr>
+      <w:sdtEndPr>
+        <w:rPr>
+          <w:rFonts w:asciiTheme="minorHAnsi" w:eastAsiaTheme="minorHAnsi" w:hAnsiTheme="minorHAnsi" w:cstheme="minorBidi"/>
+          <w:b/>
+          <w:bCs/>
+          <w:color w:val="auto"/>
+          <w:kern w:val="2"/>
+          <w:sz w:val="24"/>
+          <w:szCs w:val="24"/>
+          <w:lang w:eastAsia="en-US"/>
+          <w14:ligatures w14:val="standardContextual"/>
+        </w:rPr>
+      </w:sdtEndPr>
+      <w:sdtContent>
+        <w:p>
+          <w:pPr>
+            <w:pStyle w:val="TtuloTDC"/>
+          </w:pPr>
+          <w:r>
+            <w:rPr>
+              <w:lang w:val="es-ES"/>
+            </w:rPr>
+            <w:t>Contenido</w:t>
+          </w:r>
+        </w:p>
+        <w:p>
+          <w:pPr>
+            <w:pStyle w:val="TDC1"/>
+            <w:tabs>
+              <w:tab w:val="right" w:leader="dot" w:pos="8494"/>
+            </w:tabs>
+            <w:rPr>
+              <w:noProof/>
+            </w:rPr>
+          </w:pPr>
+          <w:r>
+            <w:fldChar w:fldCharType="begin"/>
+          </w:r>
+          <w:r>
+            <w:instrText xml:space="preserve"> TOC \o "1-3" \h \z \u </w:instrText>
+          </w:r>
+          <w:r>
+            <w:fldChar w:fldCharType="separate"/>
+          </w:r>
+          <w:hyperlink w:anchor="_Toc207232201" w:history="1">
+            <w:r>
+              <w:rPr>
+                <w:rStyle w:val="Hipervnculo"/>
+                <w:noProof/>
+              </w:rPr>
+              <w:t>OBJETIVO GENERAL</w:t>
+            </w:r>
+            <w:r>
+              <w:rPr>
+                <w:noProof/>
+                <w:webHidden/>
+              </w:rPr>
+              <w:tab/>
+            </w:r>
+            <w:r>
+              <w:rPr>
+                <w:noProof/>
+                <w:webHidden/>
+              </w:rPr>
+              <w:fldChar w:fldCharType="begin"/>
+            </w:r>
+            <w:r>
+              <w:rPr>
+                <w:noProof/>
+                <w:webHidden/>
+              </w:rPr>
+              <w:instrText xml:space="preserve"> PAGEREF _Toc207232201 \h </w:instrText>
+            </w:r>
+            <w:r>
+              <w:rPr>
+                <w:noProof/>
+                <w:webHidden/>
+              </w:rPr>
+            </w:r>
+            <w:r>
+              <w:rPr>
+                <w:noProof/>
+                <w:webHidden/>
+              </w:rPr>
+              <w:fldChar w:fldCharType="separate"/>
+            </w:r>
+            <w:r>
+              <w:rPr>
+                <w:noProof/>
+                <w:webHidden/>
+              </w:rPr>
+              <w:t>1</w:t>
+            </w:r>
+            <w:r>
+              <w:rPr>
+                <w:noProof/>
+                <w:webHidden/>
+              </w:rPr>
+              <w:fldChar w:fldCharType="end"/>
+            </w:r>
+          </w:hyperlink>
+        </w:p>
+        <w:p>
+          <w:pPr>
+            <w:pStyle w:val="TDC1"/>
+            <w:tabs>
+              <w:tab w:val="right" w:leader="dot" w:pos="8494"/>
+            </w:tabs>
+            <w:rPr>
+              <w:noProof/>
+            </w:rPr>
+          </w:pPr>
+          <w:hyperlink w:anchor="_Toc207232202" w:history="1">
+            <w:r>
+              <w:rPr>
+                <w:rStyle w:val="Hipervnculo"/>
+                <w:noProof/>
+              </w:rPr>
+              <w:t>MARCO TEÓRICO</w:t>
+            </w:r>
+            <w:r>
+              <w:rPr>
+                <w:noProof/>
+                <w:webHidden/>
+              </w:rPr>
+              <w:tab/>
+            </w:r>
+            <w:r>
+              <w:rPr>
+                <w:noProof/>
+                <w:webHidden/>
+              </w:rPr>
+              <w:fldChar w:fldCharType="begin"/>
+            </w:r>
+            <w:r>
+              <w:rPr>
+                <w:noProof/>
+                <w:webHidden/>
+              </w:rPr>
+              <w:instrText xml:space="preserve"> PAGEREF _Toc207232202 \h </w:instrText>
+            </w:r>
+            <w:r>
+              <w:rPr>
+                <w:noProof/>
+                <w:webHidden/>
+              </w:rPr>
+            </w:r>
+            <w:r>
+              <w:rPr>
+                <w:noProof/>
+                <w:webHidden/>
+              </w:rPr>
+              <w:fldChar w:fldCharType="separate"/>
+            </w:r>
+            <w:r>
+              <w:rPr>
+                <w:noProof/>
+                <w:webHidden/>
+              </w:rPr>
+              <w:t>2</w:t>
+            </w:r>
+            <w:r>
+              <w:rPr>
+                <w:noProof/>
+                <w:webHidden/>
+              </w:rPr>
+              <w:fldChar w:fldCharType="end"/>
+            </w:r>
+          </w:hyperlink>
+        </w:p>
+        <w:p>
+          <w:pPr>
+            <w:pStyle w:val="TDC1"/>
+            <w:tabs>
+              <w:tab w:val="right" w:leader="dot" w:pos="8494"/>
+            </w:tabs>
+            <w:rPr>
+              <w:noProof/>
+            </w:rPr>
+          </w:pPr>
+          <w:hyperlink w:anchor="_Toc207232203" w:history="1">
+            <w:r>
+              <w:rPr>
+                <w:rStyle w:val="Hipervnculo"/>
+                <w:noProof/>
+              </w:rPr>
+              <w:t>Caso Práctico</w:t>
+            </w:r>
+            <w:r>
+              <w:rPr>
+                <w:noProof/>
+                <w:webHidden/>
+              </w:rPr>
+              <w:tab/>
+            </w:r>
+            <w:r>
+              <w:rPr>
+                <w:noProof/>
+                <w:webHidden/>
+              </w:rPr>
+              <w:fldChar w:fldCharType="begin"/>
+            </w:r>
+            <w:r>
+              <w:rPr>
+                <w:noProof/>
+                <w:webHidden/>
+              </w:rPr>
+              <w:instrText xml:space="preserve"> PAGEREF _Toc207232203 \h </w:instrText>
+            </w:r>
+            <w:r>
+              <w:rPr>
+                <w:noProof/>
+                <w:webHidden/>
+              </w:rPr>
+            </w:r>
+            <w:r>
+              <w:rPr>
+                <w:noProof/>
+                <w:webHidden/>
+              </w:rPr>
+              <w:fldChar w:fldCharType="separate"/>
+            </w:r>
+            <w:r>
+              <w:rPr>
+                <w:noProof/>
+                <w:webHidden/>
+              </w:rPr>
+              <w:t>2</w:t>
+            </w:r>
+            <w:r>
+              <w:rPr>
+                <w:noProof/>
+                <w:webHidden/>
+              </w:rPr>
+              <w:fldChar w:fldCharType="end"/>
+            </w:r>
+          </w:hyperlink>
+        </w:p>
+        <w:p>
+          <w:pPr>
+            <w:pStyle w:val="TDC2"/>
+            <w:tabs>
+              <w:tab w:val="right" w:leader="dot" w:pos="8494"/>
+            </w:tabs>
+            <w:rPr>
+              <w:noProof/>
+            </w:rPr>
+          </w:pPr>
+          <w:hyperlink w:anchor="_Toc207232204" w:history="1">
+            <w:r>
+              <w:rPr>
+                <w:rStyle w:val="Hipervnculo"/>
+                <w:noProof/>
+              </w:rPr>
+              <w:t>Ejercicio 1 - Registro de Estudiantes</w:t>
+            </w:r>
+            <w:r>
+              <w:rPr>
+                <w:noProof/>
+                <w:webHidden/>
+              </w:rPr>
+              <w:tab/>
+            </w:r>
+            <w:r>
+              <w:rPr>
+                <w:noProof/>
+                <w:webHidden/>
+              </w:rPr>
+              <w:fldChar w:fldCharType="begin"/>
+            </w:r>
+            <w:r>
+              <w:rPr>
+                <w:noProof/>
+                <w:webHidden/>
+              </w:rPr>
+              <w:instrText xml:space="preserve"> PAGEREF _Toc207232204 \h </w:instrText>
+            </w:r>
+            <w:r>
+              <w:rPr>
+                <w:noProof/>
+                <w:webHidden/>
+              </w:rPr>
+            </w:r>
+            <w:r>
+              <w:rPr>
+                <w:noProof/>
+                <w:webHidden/>
+              </w:rPr>
+              <w:fldChar w:fldCharType="separate"/>
+            </w:r>
+            <w:r>
+              <w:rPr>
+                <w:noProof/>
+                <w:webHidden/>
+              </w:rPr>
+              <w:t>3</w:t>
+            </w:r>
+            <w:r>
+              <w:rPr>
+                <w:noProof/>
+                <w:webHidden/>
+              </w:rPr>
+              <w:fldChar w:fldCharType="end"/>
+            </w:r>
+          </w:hyperlink>
+        </w:p>
+        <w:p>
+          <w:pPr>
+            <w:pStyle w:val="TDC2"/>
+            <w:tabs>
+              <w:tab w:val="right" w:leader="dot" w:pos="8494"/>
+            </w:tabs>
+            <w:rPr>
+              <w:noProof/>
+            </w:rPr>
+          </w:pPr>
+          <w:hyperlink w:anchor="_Toc207232205" w:history="1">
+            <w:r>
+              <w:rPr>
+                <w:rStyle w:val="Hipervnculo"/>
+                <w:noProof/>
+              </w:rPr>
+              <w:t>Ejercicio 2 Registro de Mascotas</w:t>
+            </w:r>
+            <w:r>
+              <w:rPr>
+                <w:noProof/>
+                <w:webHidden/>
+              </w:rPr>
+              <w:tab/>
+            </w:r>
+            <w:r>
+              <w:rPr>
+                <w:noProof/>
+                <w:webHidden/>
+              </w:rPr>
+              <w:fldChar w:fldCharType="begin"/>
+            </w:r>
+            <w:r>
+              <w:rPr>
+                <w:noProof/>
+                <w:webHidden/>
+              </w:rPr>
+              <w:instrText xml:space="preserve"> PAGEREF _Toc207232205 \h </w:instrText>
+            </w:r>
+            <w:r>
+              <w:rPr>
+                <w:noProof/>
+                <w:webHidden/>
+              </w:rPr>
+            </w:r>
+            <w:r>
+              <w:rPr>
+                <w:noProof/>
+                <w:webHidden/>
+              </w:rPr>
+              <w:fldChar w:fldCharType="separate"/>
+            </w:r>
+            <w:r>
+              <w:rPr>
+                <w:noProof/>
+                <w:webHidden/>
+              </w:rPr>
+              <w:t>6</w:t>
+            </w:r>
+            <w:r>
+              <w:rPr>
+                <w:noProof/>
+                <w:webHidden/>
+              </w:rPr>
+              <w:fldChar w:fldCharType="end"/>
+            </w:r>
+          </w:hyperlink>
+        </w:p>
+        <w:p>
+          <w:pPr>
+            <w:pStyle w:val="TDC2"/>
+            <w:tabs>
+              <w:tab w:val="right" w:leader="dot" w:pos="8494"/>
+            </w:tabs>
+            <w:rPr>
+              <w:noProof/>
+            </w:rPr>
+          </w:pPr>
+          <w:hyperlink w:anchor="_Toc207232206" w:history="1">
+            <w:r>
+              <w:rPr>
+                <w:rStyle w:val="Hipervnculo"/>
+                <w:noProof/>
+              </w:rPr>
+              <w:t>Ejercicio 3 - Encapsulamiento con la Clase Libro</w:t>
+            </w:r>
+            <w:r>
+              <w:rPr>
+                <w:noProof/>
+                <w:webHidden/>
+              </w:rPr>
+              <w:tab/>
+            </w:r>
+            <w:r>
+              <w:rPr>
+                <w:noProof/>
+                <w:webHidden/>
+              </w:rPr>
+              <w:fldChar w:fldCharType="begin"/>
+            </w:r>
+            <w:r>
+              <w:rPr>
+                <w:noProof/>
+                <w:webHidden/>
+              </w:rPr>
+              <w:instrText xml:space="preserve"> PAGEREF _Toc207232206 \h </w:instrText>
+            </w:r>
+            <w:r>
+              <w:rPr>
+                <w:noProof/>
+                <w:webHidden/>
+              </w:rPr>
+            </w:r>
+            <w:r>
+              <w:rPr>
+                <w:noProof/>
+                <w:webHidden/>
+              </w:rPr>
+              <w:fldChar w:fldCharType="separate"/>
+            </w:r>
+            <w:r>
+              <w:rPr>
+                <w:noProof/>
+                <w:webHidden/>
+              </w:rPr>
+              <w:t>7</w:t>
+            </w:r>
+            <w:r>
+              <w:rPr>
+                <w:noProof/>
+                <w:webHidden/>
+              </w:rPr>
+              <w:fldChar w:fldCharType="end"/>
+            </w:r>
+          </w:hyperlink>
+        </w:p>
+        <w:p>
+          <w:pPr>
+            <w:pStyle w:val="TDC2"/>
+            <w:tabs>
+              <w:tab w:val="right" w:leader="dot" w:pos="8494"/>
+            </w:tabs>
+            <w:rPr>
+              <w:noProof/>
+            </w:rPr>
+          </w:pPr>
+          <w:hyperlink w:anchor="_Toc207232207" w:history="1">
+            <w:r>
+              <w:rPr>
+                <w:rStyle w:val="Hipervnculo"/>
+                <w:noProof/>
+              </w:rPr>
+              <w:t>Ejercicio 4 - Gestión de Gallinas en Granja Digital</w:t>
+            </w:r>
+            <w:r>
+              <w:rPr>
+                <w:noProof/>
+                <w:webHidden/>
+              </w:rPr>
+              <w:tab/>
+            </w:r>
+            <w:r>
+              <w:rPr>
+                <w:noProof/>
+                <w:webHidden/>
+              </w:rPr>
+              <w:fldChar w:fldCharType="begin"/>
+            </w:r>
+            <w:r>
+              <w:rPr>
+                <w:noProof/>
+                <w:webHidden/>
+              </w:rPr>
+              <w:instrText xml:space="preserve"> PAGEREF _Toc207232207 \h </w:instrText>
+            </w:r>
+            <w:r>
+              <w:rPr>
+                <w:noProof/>
+                <w:webHidden/>
+              </w:rPr>
+            </w:r>
+            <w:r>
+              <w:rPr>
+                <w:noProof/>
+                <w:webHidden/>
+              </w:rPr>
+              <w:fldChar w:fldCharType="separate"/>
+            </w:r>
+            <w:r>
+              <w:rPr>
+                <w:noProof/>
+                <w:webHidden/>
+              </w:rPr>
+              <w:t>9</w:t>
+            </w:r>
+            <w:r>
+              <w:rPr>
+                <w:noProof/>
+                <w:webHidden/>
+              </w:rPr>
+              <w:fldChar w:fldCharType="end"/>
+            </w:r>
+          </w:hyperlink>
+        </w:p>
+        <w:p>
+          <w:pPr>
+            <w:pStyle w:val="TDC2"/>
+            <w:tabs>
+              <w:tab w:val="right" w:leader="dot" w:pos="8494"/>
+            </w:tabs>
+            <w:rPr>
+              <w:noProof/>
+            </w:rPr>
+          </w:pPr>
+          <w:hyperlink w:anchor="_Toc207232208" w:history="1">
+            <w:r>
+              <w:rPr>
+                <w:rStyle w:val="Hipervnculo"/>
+                <w:noProof/>
+              </w:rPr>
+              <w:t>Ejercicio 5 - Simulación de Nave Espacial</w:t>
+            </w:r>
+            <w:r>
+              <w:rPr>
+                <w:noProof/>
+                <w:webHidden/>
+              </w:rPr>
+              <w:tab/>
+            </w:r>
+            <w:r>
+              <w:rPr>
+                <w:noProof/>
+                <w:webHidden/>
+              </w:rPr>
+              <w:fldChar w:fldCharType="begin"/>
+            </w:r>
+            <w:r>
+              <w:rPr>
+                <w:noProof/>
+                <w:webHidden/>
+              </w:rPr>
+              <w:instrText xml:space="preserve"> PAGEREF _Toc207232208 \h </w:instrText>
+            </w:r>
+            <w:r>
+              <w:rPr>
+                <w:noProof/>
+                <w:webHidden/>
+              </w:rPr>
+            </w:r>
+            <w:r>
+              <w:rPr>
+                <w:noProof/>
+                <w:webHidden/>
+              </w:rPr>
+              <w:fldChar w:fldCharType="separate"/>
+            </w:r>
+            <w:r>
+              <w:rPr>
+                <w:noProof/>
+                <w:webHidden/>
+              </w:rPr>
+              <w:t>10</w:t>
+            </w:r>
+            <w:r>
+              <w:rPr>
+                <w:noProof/>
+                <w:webHidden/>
+              </w:rPr>
+              <w:fldChar w:fldCharType="end"/>
+            </w:r>
+          </w:hyperlink>
+        </w:p>
+        <w:p>
+          <w:r>
+            <w:rPr>
+              <w:b/>
+              <w:bCs/>
+              <w:lang w:val="es-ES"/>
+            </w:rPr>
+            <w:fldChar w:fldCharType="end"/>
+          </w:r>
+        </w:p>
+      </w:sdtContent>
+    </w:sdt>
     <w:p>
       <w:pPr>
         <w:pStyle w:val="Ttulo1"/>
       </w:pPr>
       <w:r>
-        <w:lastRenderedPageBreak/>
-        <w:t xml:space="preserve">OBJETIVO GENERAL </w:t>
+        <w:br/>
+      </w:r>
+      <w:bookmarkStart w:id="0" w:name="_Toc207232201"/>
+      <w:r>
+        <w:t>OBJETIVO GENERAL</w:t>
+      </w:r>
+      <w:bookmarkEnd w:id="0"/>
+      <w:r>
+        <w:t xml:space="preserve"> </w:t>
       </w:r>
     </w:p>
     <w:p>
@@ -4788,12 +5376,18 @@
       <w:pPr>
         <w:pStyle w:val="Ttulo1"/>
       </w:pPr>
-      <w:r>
+      <w:bookmarkStart w:id="1" w:name="_Toc207232202"/>
+      <w:r>
+        <w:lastRenderedPageBreak/>
         <w:t>MARCO TEÓRICO</w:t>
       </w:r>
+      <w:bookmarkEnd w:id="1"/>
     </w:p>
     <w:p>
       <w:r>
+        <w:rPr>
+          <w:noProof/>
+        </w:rPr>
         <w:drawing>
           <wp:inline distT="0" distB="0" distL="0" distR="0" wp14:anchorId="41E80ED7" wp14:editId="2D3510E2">
             <wp:extent cx="5382376" cy="3753374"/>
@@ -4839,9 +5433,13 @@
       <w:pPr>
         <w:pStyle w:val="Ttulo1"/>
       </w:pPr>
-      <w:r>
-        <w:lastRenderedPageBreak/>
-        <w:t xml:space="preserve">Caso Práctico </w:t>
+      <w:bookmarkStart w:id="2" w:name="_Toc207232203"/>
+      <w:r>
+        <w:t>Caso Práctico</w:t>
+      </w:r>
+      <w:bookmarkEnd w:id="2"/>
+      <w:r>
+        <w:t xml:space="preserve"> </w:t>
       </w:r>
     </w:p>
     <w:p>
@@ -4853,11 +5451,17 @@
       <w:pPr>
         <w:pStyle w:val="Ttulo2"/>
       </w:pPr>
-      <w:r>
+      <w:bookmarkStart w:id="3" w:name="_Toc207232204"/>
+      <w:r>
+        <w:lastRenderedPageBreak/>
         <w:t xml:space="preserve">Ejercicio 1 - </w:t>
       </w:r>
       <w:r>
-        <w:t xml:space="preserve">Registro de Estudiantes </w:t>
+        <w:t>Registro de Estudiantes</w:t>
+      </w:r>
+      <w:bookmarkEnd w:id="3"/>
+      <w:r>
+        <w:t xml:space="preserve"> </w:t>
       </w:r>
     </w:p>
     <w:p>
@@ -4911,6 +5515,9 @@
     </w:p>
     <w:p>
       <w:r>
+        <w:rPr>
+          <w:noProof/>
+        </w:rPr>
         <w:drawing>
           <wp:inline distT="0" distB="0" distL="0" distR="0" wp14:anchorId="2D887D26" wp14:editId="77D4DCAC">
             <wp:extent cx="2924583" cy="2010056"/>
@@ -4993,12 +5600,15 @@
         <w:rPr>
           <w:u w:val="single"/>
         </w:rPr>
-        <w:lastRenderedPageBreak/>
         <w:t>Constructor</w:t>
       </w:r>
     </w:p>
     <w:p>
       <w:r>
+        <w:rPr>
+          <w:noProof/>
+        </w:rPr>
+        <w:lastRenderedPageBreak/>
         <w:drawing>
           <wp:inline distT="0" distB="0" distL="0" distR="0" wp14:anchorId="080AF864" wp14:editId="657FA04E">
             <wp:extent cx="5400040" cy="5664200"/>
@@ -5051,12 +5661,15 @@
         <w:rPr>
           <w:u w:val="single"/>
         </w:rPr>
-        <w:lastRenderedPageBreak/>
         <w:t>Métodos</w:t>
       </w:r>
     </w:p>
     <w:p>
       <w:r>
+        <w:rPr>
+          <w:noProof/>
+        </w:rPr>
+        <w:lastRenderedPageBreak/>
         <w:drawing>
           <wp:inline distT="0" distB="0" distL="0" distR="0" wp14:anchorId="3DDD840F" wp14:editId="68159CA6">
             <wp:extent cx="5400040" cy="4088130"/>
@@ -5111,6 +5724,9 @@
     </w:p>
     <w:p>
       <w:r>
+        <w:rPr>
+          <w:noProof/>
+        </w:rPr>
         <w:drawing>
           <wp:inline distT="0" distB="0" distL="0" distR="0" wp14:anchorId="09849778" wp14:editId="2DC5155F">
             <wp:extent cx="4654910" cy="3174797"/>
@@ -5152,6 +5768,7 @@
       <w:pPr>
         <w:pStyle w:val="Ttulo2"/>
       </w:pPr>
+      <w:bookmarkStart w:id="4" w:name="_Toc207232205"/>
       <w:r>
         <w:lastRenderedPageBreak/>
         <w:t xml:space="preserve">Ejercicio </w:t>
@@ -5163,7 +5780,14 @@
         <w:t xml:space="preserve"> </w:t>
       </w:r>
       <w:r>
-        <w:t xml:space="preserve">Registro de Mascotas </w:t>
+        <w:t xml:space="preserve">- </w:t>
+      </w:r>
+      <w:r>
+        <w:t>Registro de Mascotas</w:t>
+      </w:r>
+      <w:bookmarkEnd w:id="4"/>
+      <w:r>
+        <w:t xml:space="preserve"> </w:t>
       </w:r>
     </w:p>
     <w:p>
@@ -5212,6 +5836,7 @@
       </w:r>
       <w:r>
         <w:rPr>
+          <w:noProof/>
           <w:u w:val="single"/>
         </w:rPr>
         <w:drawing>
@@ -5300,6 +5925,7 @@
       </w:pPr>
       <w:r>
         <w:rPr>
+          <w:noProof/>
           <w:u w:val="single"/>
         </w:rPr>
         <w:drawing>
@@ -5377,6 +6003,7 @@
       </w:pPr>
       <w:r>
         <w:rPr>
+          <w:noProof/>
           <w:u w:val="single"/>
         </w:rPr>
         <w:drawing>
@@ -5439,6 +6066,7 @@
       </w:pPr>
       <w:r>
         <w:rPr>
+          <w:noProof/>
           <w:u w:val="single"/>
         </w:rPr>
         <w:drawing>
@@ -5489,11 +6117,13 @@
       <w:pPr>
         <w:pStyle w:val="Ttulo2"/>
       </w:pPr>
-      <w:r>
-        <w:t xml:space="preserve">Ejercicio 3 - </w:t>
-      </w:r>
-      <w:r>
-        <w:t xml:space="preserve">Encapsulamiento con la Clase Libro </w:t>
+      <w:bookmarkStart w:id="5" w:name="_Toc207232206"/>
+      <w:r>
+        <w:t>Ejercicio 3 - Encapsulamiento con la Clase Libro</w:t>
+      </w:r>
+      <w:bookmarkEnd w:id="5"/>
+      <w:r>
+        <w:t xml:space="preserve"> </w:t>
       </w:r>
     </w:p>
     <w:p>
@@ -5535,9 +6165,26 @@
     <w:p>
       <w:pPr>
         <w:ind w:left="360"/>
-      </w:pPr>
-      <w:r>
+        <w:rPr>
+          <w:u w:val="single"/>
+        </w:rPr>
+      </w:pPr>
+      <w:r>
+        <w:rPr>
+          <w:u w:val="single"/>
+        </w:rPr>
         <w:lastRenderedPageBreak/>
+        <w:t>Clase Libro</w:t>
+      </w:r>
+    </w:p>
+    <w:p>
+      <w:pPr>
+        <w:ind w:left="360"/>
+      </w:pPr>
+      <w:r>
+        <w:rPr>
+          <w:noProof/>
+        </w:rPr>
         <w:drawing>
           <wp:inline distT="0" distB="0" distL="0" distR="0" wp14:anchorId="55871B5E" wp14:editId="23519FEA">
             <wp:extent cx="5400040" cy="3985895"/>
@@ -5578,13 +6225,27 @@
     <w:p>
       <w:pPr>
         <w:ind w:left="360"/>
-      </w:pPr>
+        <w:rPr>
+          <w:u w:val="single"/>
+        </w:rPr>
+      </w:pPr>
+      <w:proofErr w:type="spellStart"/>
+      <w:r>
+        <w:rPr>
+          <w:u w:val="single"/>
+        </w:rPr>
+        <w:t>Main</w:t>
+      </w:r>
+      <w:proofErr w:type="spellEnd"/>
     </w:p>
     <w:p>
       <w:pPr>
         <w:ind w:left="360"/>
       </w:pPr>
       <w:r>
+        <w:rPr>
+          <w:noProof/>
+        </w:rPr>
         <w:drawing>
           <wp:inline distT="0" distB="0" distL="0" distR="0" wp14:anchorId="660EC445" wp14:editId="65A776B7">
             <wp:extent cx="5400040" cy="3142615"/>
@@ -5636,12 +6297,16 @@
       <w:pPr>
         <w:pStyle w:val="Ttulo2"/>
       </w:pPr>
-      <w:r>
-        <w:lastRenderedPageBreak/>
+      <w:bookmarkStart w:id="6" w:name="_Toc207232207"/>
+      <w:r>
         <w:t xml:space="preserve">Ejercicio 4 - </w:t>
       </w:r>
       <w:r>
-        <w:t xml:space="preserve">Gestión de Gallinas en Granja Digital </w:t>
+        <w:t>Gestión de Gallinas en Granja Digital</w:t>
+      </w:r>
+      <w:bookmarkEnd w:id="6"/>
+      <w:r>
+        <w:t xml:space="preserve"> </w:t>
       </w:r>
     </w:p>
     <w:p>
@@ -5687,13 +6352,33 @@
     <w:p>
       <w:pPr>
         <w:ind w:left="360"/>
-      </w:pPr>
+        <w:rPr>
+          <w:u w:val="single"/>
+        </w:rPr>
+      </w:pPr>
+      <w:r>
+        <w:rPr>
+          <w:u w:val="single"/>
+        </w:rPr>
+        <w:t>Clase Gallina</w:t>
+      </w:r>
     </w:p>
     <w:p>
       <w:pPr>
         <w:ind w:left="360"/>
-      </w:pPr>
-      <w:r>
+        <w:rPr>
+          <w:noProof/>
+        </w:rPr>
+      </w:pPr>
+    </w:p>
+    <w:p>
+      <w:pPr>
+        <w:ind w:left="360"/>
+      </w:pPr>
+      <w:r>
+        <w:rPr>
+          <w:noProof/>
+        </w:rPr>
         <w:drawing>
           <wp:inline distT="0" distB="0" distL="0" distR="0" wp14:anchorId="1B7AA87F" wp14:editId="0281BE35">
             <wp:extent cx="5400040" cy="3438525"/>
@@ -5735,7 +6420,42 @@
       <w:pPr>
         <w:ind w:left="360"/>
       </w:pPr>
-      <w:r>
+    </w:p>
+    <w:p>
+      <w:pPr>
+        <w:ind w:left="360"/>
+      </w:pPr>
+    </w:p>
+    <w:p>
+      <w:pPr>
+        <w:ind w:left="360"/>
+      </w:pPr>
+    </w:p>
+    <w:p>
+      <w:pPr>
+        <w:ind w:left="360"/>
+        <w:rPr>
+          <w:u w:val="single"/>
+        </w:rPr>
+      </w:pPr>
+      <w:proofErr w:type="spellStart"/>
+      <w:r>
+        <w:rPr>
+          <w:u w:val="single"/>
+        </w:rPr>
+        <w:lastRenderedPageBreak/>
+        <w:t>Main</w:t>
+      </w:r>
+      <w:proofErr w:type="spellEnd"/>
+    </w:p>
+    <w:p>
+      <w:pPr>
+        <w:ind w:left="360"/>
+      </w:pPr>
+      <w:r>
+        <w:rPr>
+          <w:noProof/>
+        </w:rPr>
         <w:drawing>
           <wp:inline distT="0" distB="0" distL="0" distR="0" wp14:anchorId="3C1A9B48" wp14:editId="313D7C06">
             <wp:extent cx="5400040" cy="2472690"/>
@@ -5777,12 +6497,31 @@
       <w:pPr>
         <w:pStyle w:val="Ttulo2"/>
       </w:pPr>
-      <w:r>
-        <w:lastRenderedPageBreak/>
+      <w:bookmarkStart w:id="7" w:name="_Toc207232208"/>
+    </w:p>
+    <w:p>
+      <w:pPr>
+        <w:pStyle w:val="Ttulo2"/>
+      </w:pPr>
+    </w:p>
+    <w:p>
+      <w:pPr>
+        <w:pStyle w:val="Ttulo2"/>
+      </w:pPr>
+    </w:p>
+    <w:p>
+      <w:pPr>
+        <w:pStyle w:val="Ttulo2"/>
+      </w:pPr>
+      <w:r>
         <w:t xml:space="preserve">Ejercicio 5 - </w:t>
       </w:r>
       <w:r>
-        <w:t xml:space="preserve">Simulación de Nave Espacial </w:t>
+        <w:t>Simulación de Nave Espacial</w:t>
+      </w:r>
+      <w:bookmarkEnd w:id="7"/>
+      <w:r>
+        <w:t xml:space="preserve"> </w:t>
       </w:r>
     </w:p>
     <w:p>
@@ -5824,10 +6563,19 @@
           <w:u w:val="single"/>
         </w:rPr>
       </w:pPr>
-      <w:r>
+    </w:p>
+    <w:p>
+      <w:pPr>
+        <w:ind w:left="360"/>
         <w:rPr>
           <w:u w:val="single"/>
         </w:rPr>
+      </w:pPr>
+      <w:r>
+        <w:rPr>
+          <w:u w:val="single"/>
+        </w:rPr>
+        <w:lastRenderedPageBreak/>
         <w:t>Atributos y Constructor</w:t>
       </w:r>
     </w:p>
@@ -5836,6 +6584,9 @@
         <w:ind w:left="360"/>
       </w:pPr>
       <w:r>
+        <w:rPr>
+          <w:noProof/>
+        </w:rPr>
         <w:drawing>
           <wp:inline distT="0" distB="0" distL="0" distR="0" wp14:anchorId="2F0DEC8B" wp14:editId="3DC714AB">
             <wp:extent cx="5400040" cy="2898775"/>
@@ -5880,43 +6631,10 @@
           <w:u w:val="single"/>
         </w:rPr>
       </w:pPr>
-    </w:p>
-    <w:p>
-      <w:pPr>
-        <w:ind w:left="360"/>
+      <w:r>
         <w:rPr>
           <w:u w:val="single"/>
         </w:rPr>
-      </w:pPr>
-    </w:p>
-    <w:p>
-      <w:pPr>
-        <w:ind w:left="360"/>
-        <w:rPr>
-          <w:u w:val="single"/>
-        </w:rPr>
-      </w:pPr>
-    </w:p>
-    <w:p>
-      <w:pPr>
-        <w:ind w:left="360"/>
-        <w:rPr>
-          <w:u w:val="single"/>
-        </w:rPr>
-      </w:pPr>
-    </w:p>
-    <w:p>
-      <w:pPr>
-        <w:ind w:left="360"/>
-        <w:rPr>
-          <w:u w:val="single"/>
-        </w:rPr>
-      </w:pPr>
-      <w:r>
-        <w:rPr>
-          <w:u w:val="single"/>
-        </w:rPr>
-        <w:lastRenderedPageBreak/>
         <w:t>Métodos</w:t>
       </w:r>
       <w:r>
@@ -5939,6 +6657,9 @@
         <w:ind w:left="360"/>
       </w:pPr>
       <w:r>
+        <w:rPr>
+          <w:noProof/>
+        </w:rPr>
         <w:drawing>
           <wp:inline distT="0" distB="0" distL="0" distR="0" wp14:anchorId="5036C420" wp14:editId="3DE4D7D4">
             <wp:extent cx="5400040" cy="4379595"/>
@@ -5981,6 +6702,10 @@
         <w:ind w:left="360"/>
       </w:pPr>
       <w:r>
+        <w:rPr>
+          <w:noProof/>
+        </w:rPr>
+        <w:lastRenderedPageBreak/>
         <w:drawing>
           <wp:inline distT="0" distB="0" distL="0" distR="0" wp14:anchorId="79BC1487" wp14:editId="5B32C8E2">
             <wp:extent cx="5400040" cy="3395345"/>
@@ -6030,7 +6755,6 @@
         <w:rPr>
           <w:u w:val="single"/>
         </w:rPr>
-        <w:lastRenderedPageBreak/>
         <w:t>Main</w:t>
       </w:r>
       <w:proofErr w:type="spellEnd"/>
@@ -6044,6 +6768,7 @@
       </w:pPr>
       <w:r>
         <w:rPr>
+          <w:noProof/>
           <w:u w:val="single"/>
         </w:rPr>
         <w:drawing>
@@ -6107,25 +6832,7 @@
         </w:rPr>
       </w:pPr>
     </w:p>
-    <w:p>
-      <w:pPr>
-        <w:rPr>
-          <w:u w:val="single"/>
-        </w:rPr>
-      </w:pPr>
-    </w:p>
-    <w:p>
-      <w:pPr>
-        <w:rPr>
-          <w:u w:val="single"/>
-        </w:rPr>
-      </w:pPr>
-    </w:p>
-    <w:p>
-      <w:r>
-        <w:br/>
-      </w:r>
-    </w:p>
+    <w:p/>
     <w:sectPr>
       <w:headerReference w:type="default" r:id="rId29"/>
       <w:pgSz w:w="11906" w:h="16838"/>
@@ -8033,6 +8740,7 @@
   <w:style w:type="character" w:default="1" w:styleId="Fuentedeprrafopredeter">
     <w:name w:val="Default Paragraph Font"/>
     <w:uiPriority w:val="1"/>
+    <w:semiHidden/>
     <w:unhideWhenUsed/>
   </w:style>
   <w:style w:type="table" w:default="1" w:styleId="Tablanormal">
@@ -8445,6 +9153,51 @@
       <w:u w:val="single"/>
     </w:rPr>
   </w:style>
+  <w:style w:type="paragraph" w:styleId="TtuloTDC">
+    <w:name w:val="TOC Heading"/>
+    <w:basedOn w:val="Ttulo1"/>
+    <w:next w:val="Normal"/>
+    <w:uiPriority w:val="39"/>
+    <w:unhideWhenUsed/>
+    <w:qFormat/>
+    <w:rsid w:val="005C3221"/>
+    <w:pPr>
+      <w:spacing w:before="240" w:after="0" w:line="259" w:lineRule="auto"/>
+      <w:outlineLvl w:val="9"/>
+    </w:pPr>
+    <w:rPr>
+      <w:kern w:val="0"/>
+      <w:sz w:val="32"/>
+      <w:szCs w:val="32"/>
+      <w:lang w:eastAsia="es-AR"/>
+      <w14:ligatures w14:val="none"/>
+    </w:rPr>
+  </w:style>
+  <w:style w:type="paragraph" w:styleId="TDC1">
+    <w:name w:val="toc 1"/>
+    <w:basedOn w:val="Normal"/>
+    <w:next w:val="Normal"/>
+    <w:autoRedefine/>
+    <w:uiPriority w:val="39"/>
+    <w:unhideWhenUsed/>
+    <w:rsid w:val="005C3221"/>
+    <w:pPr>
+      <w:spacing w:after="100"/>
+    </w:pPr>
+  </w:style>
+  <w:style w:type="paragraph" w:styleId="TDC2">
+    <w:name w:val="toc 2"/>
+    <w:basedOn w:val="Normal"/>
+    <w:next w:val="Normal"/>
+    <w:autoRedefine/>
+    <w:uiPriority w:val="39"/>
+    <w:unhideWhenUsed/>
+    <w:rsid w:val="005C3221"/>
+    <w:pPr>
+      <w:spacing w:after="100"/>
+      <w:ind w:left="240"/>
+    </w:pPr>
+  </w:style>
 </w:styles>
 </file>
 
@@ -8764,10 +9517,6 @@
 </file>
 
 <file path=customXml/item1.xml><?xml version="1.0" encoding="utf-8"?>
-<b:Sources xmlns:b="http://schemas.openxmlformats.org/officeDocument/2006/bibliography" xmlns="http://schemas.openxmlformats.org/officeDocument/2006/bibliography" SelectedStyle="\APASixthEditionOfficeOnline.xsl" StyleName="APA" Version="6"/>
-</file>
-
-<file path=customXml/item2.xml><?xml version="1.0" encoding="utf-8"?>
 <CoverPageProperties xmlns="http://schemas.microsoft.com/office/2006/coverPageProps">
   <PublishDate>2025-08-27T00:00:00</PublishDate>
   <Abstract/>
@@ -8778,18 +9527,22 @@
 </CoverPageProperties>
 </file>
 
+<file path=customXml/item2.xml><?xml version="1.0" encoding="utf-8"?>
+<b:Sources xmlns:b="http://schemas.openxmlformats.org/officeDocument/2006/bibliography" xmlns="http://schemas.openxmlformats.org/officeDocument/2006/bibliography" SelectedStyle="\APASixthEditionOfficeOnline.xsl" StyleName="APA" Version="6"/>
+</file>
+
 <file path=customXml/itemProps1.xml><?xml version="1.0" encoding="utf-8"?>
+<ds:datastoreItem xmlns:ds="http://schemas.openxmlformats.org/officeDocument/2006/customXml" ds:itemID="{55AF091B-3C7A-41E3-B477-F2FDAA23CFDA}">
+  <ds:schemaRefs>
+    <ds:schemaRef ds:uri="http://schemas.microsoft.com/office/2006/coverPageProps"/>
+  </ds:schemaRefs>
+</ds:datastoreItem>
+</file>
+
+<file path=customXml/itemProps2.xml><?xml version="1.0" encoding="utf-8"?>
 <ds:datastoreItem xmlns:ds="http://schemas.openxmlformats.org/officeDocument/2006/customXml" ds:itemID="{634C9AD2-BFAC-47D3-A3F5-6470E12937B3}">
   <ds:schemaRefs>
     <ds:schemaRef ds:uri="http://schemas.openxmlformats.org/officeDocument/2006/bibliography"/>
   </ds:schemaRefs>
 </ds:datastoreItem>
-</file>
-
-<file path=customXml/itemProps2.xml><?xml version="1.0" encoding="utf-8"?>
-<ds:datastoreItem xmlns:ds="http://schemas.openxmlformats.org/officeDocument/2006/customXml" ds:itemID="{55AF091B-3C7A-41E3-B477-F2FDAA23CFDA}">
-  <ds:schemaRefs>
-    <ds:schemaRef ds:uri="http://schemas.microsoft.com/office/2006/coverPageProps"/>
-  </ds:schemaRefs>
-</ds:datastoreItem>
 </file>
</xml_diff>